<commit_message>
style of circles representing data conditionally shared
</commit_message>
<xml_diff>
--- a/Classification proposed by chatGPT.docx
+++ b/Classification proposed by chatGPT.docx
@@ -430,7 +430,7 @@
           <w14:ligatures w14:val="none"/>
         </w:rPr>
         <w:pict w14:anchorId="09969796">
-          <v:rect id="_x0000_i1092" style="width:0;height:1.5pt" o:hralign="center" o:hrstd="t" o:hr="t" fillcolor="#a0a0a0" stroked="f"/>
+          <v:rect id="_x0000_i1025" style="width:0;height:1.5pt" o:hralign="center" o:hrstd="t" o:hr="t" fillcolor="#a0a0a0" stroked="f"/>
         </w:pict>
       </w:r>
     </w:p>
@@ -702,19 +702,7 @@
           <w:lang w:eastAsia="en-GB"/>
           <w14:ligatures w14:val="none"/>
         </w:rPr>
-        <w:t xml:space="preserve">Your contacts’ </w:t>
-      </w:r>
-      <w:r>
-        <w:rPr>
-          <w:rFonts w:ascii="Tahoma" w:eastAsia="Times New Roman" w:hAnsi="Tahoma" w:cs="Tahoma"/>
-          <w:kern w:val="0"/>
-          <w:sz w:val="22"/>
-          <w:szCs w:val="22"/>
-          <w:highlight w:val="yellow"/>
-          <w:lang w:eastAsia="en-GB"/>
-          <w14:ligatures w14:val="none"/>
-        </w:rPr>
-        <w:t>e</w:t>
+        <w:t>Your contacts’ e</w:t>
       </w:r>
       <w:r>
         <w:rPr>
@@ -937,7 +925,7 @@
           <w14:ligatures w14:val="none"/>
         </w:rPr>
         <w:pict w14:anchorId="71421B79">
-          <v:rect id="_x0000_i1093" style="width:0;height:1.5pt" o:hralign="center" o:hrstd="t" o:hr="t" fillcolor="#a0a0a0" stroked="f"/>
+          <v:rect id="_x0000_i1026" style="width:0;height:1.5pt" o:hralign="center" o:hrstd="t" o:hr="t" fillcolor="#a0a0a0" stroked="f"/>
         </w:pict>
       </w:r>
     </w:p>
@@ -1617,18 +1605,7 @@
           <w:lang w:eastAsia="en-GB"/>
           <w14:ligatures w14:val="none"/>
         </w:rPr>
-        <w:t>S</w:t>
-      </w:r>
-      <w:r>
-        <w:rPr>
-          <w:rFonts w:ascii="Tahoma" w:eastAsia="Times New Roman" w:hAnsi="Tahoma" w:cs="Tahoma"/>
-          <w:kern w:val="0"/>
-          <w:sz w:val="22"/>
-          <w:szCs w:val="22"/>
-          <w:lang w:eastAsia="en-GB"/>
-          <w14:ligatures w14:val="none"/>
-        </w:rPr>
-        <w:t>urvey</w:t>
+        <w:t>Survey</w:t>
       </w:r>
       <w:r>
         <w:rPr>
@@ -1804,7 +1781,7 @@
           <w14:ligatures w14:val="none"/>
         </w:rPr>
         <w:pict w14:anchorId="1024E3D3">
-          <v:rect id="_x0000_i1094" style="width:0;height:1.5pt" o:hralign="center" o:hrstd="t" o:hr="t" fillcolor="#a0a0a0" stroked="f"/>
+          <v:rect id="_x0000_i1027" style="width:0;height:1.5pt" o:hralign="center" o:hrstd="t" o:hr="t" fillcolor="#a0a0a0" stroked="f"/>
         </w:pict>
       </w:r>
     </w:p>
@@ -2219,7 +2196,7 @@
           <w14:ligatures w14:val="none"/>
         </w:rPr>
         <w:pict w14:anchorId="7244DAA9">
-          <v:rect id="_x0000_i1095" style="width:0;height:1.5pt" o:hralign="center" o:hrstd="t" o:hr="t" fillcolor="#a0a0a0" stroked="f"/>
+          <v:rect id="_x0000_i1028" style="width:0;height:1.5pt" o:hralign="center" o:hrstd="t" o:hr="t" fillcolor="#a0a0a0" stroked="f"/>
         </w:pict>
       </w:r>
     </w:p>
@@ -2612,7 +2589,7 @@
           <w14:ligatures w14:val="none"/>
         </w:rPr>
         <w:pict w14:anchorId="56856A66">
-          <v:rect id="_x0000_i1096" style="width:0;height:1.5pt" o:hralign="center" o:hrstd="t" o:hr="t" fillcolor="#a0a0a0" stroked="f"/>
+          <v:rect id="_x0000_i1029" style="width:0;height:1.5pt" o:hralign="center" o:hrstd="t" o:hr="t" fillcolor="#a0a0a0" stroked="f"/>
         </w:pict>
       </w:r>
     </w:p>
@@ -3172,7 +3149,7 @@
           <w14:ligatures w14:val="none"/>
         </w:rPr>
         <w:pict w14:anchorId="574F9F33">
-          <v:rect id="_x0000_i1172" style="width:0;height:1.5pt" o:hralign="center" o:hrstd="t" o:hr="t" fillcolor="#a0a0a0" stroked="f"/>
+          <v:rect id="_x0000_i1030" style="width:0;height:1.5pt" o:hralign="center" o:hrstd="t" o:hr="t" fillcolor="#a0a0a0" stroked="f"/>
         </w:pict>
       </w:r>
     </w:p>
@@ -3529,7 +3506,7 @@
           <w14:ligatures w14:val="none"/>
         </w:rPr>
         <w:pict w14:anchorId="249B40B2">
-          <v:rect id="_x0000_i1098" style="width:0;height:1.5pt" o:hralign="center" o:hrstd="t" o:hr="t" fillcolor="#a0a0a0" stroked="f"/>
+          <v:rect id="_x0000_i1031" style="width:0;height:1.5pt" o:hralign="center" o:hrstd="t" o:hr="t" fillcolor="#a0a0a0" stroked="f"/>
         </w:pict>
       </w:r>
     </w:p>
@@ -3895,7 +3872,7 @@
         </w:rPr>
         <w:lastRenderedPageBreak/>
         <w:pict w14:anchorId="730DA5FB">
-          <v:rect id="_x0000_i1099" style="width:0;height:1.5pt" o:hralign="center" o:hrstd="t" o:hr="t" fillcolor="#a0a0a0" stroked="f"/>
+          <v:rect id="_x0000_i1032" style="width:0;height:1.5pt" o:hralign="center" o:hrstd="t" o:hr="t" fillcolor="#a0a0a0" stroked="f"/>
         </w:pict>
       </w:r>
     </w:p>
@@ -4260,7 +4237,7 @@
           <w14:ligatures w14:val="none"/>
         </w:rPr>
         <w:pict w14:anchorId="6DA58CA9">
-          <v:rect id="_x0000_i1100" style="width:0;height:1.5pt" o:hralign="center" o:hrstd="t" o:hr="t" fillcolor="#a0a0a0" stroked="f"/>
+          <v:rect id="_x0000_i1033" style="width:0;height:1.5pt" o:hralign="center" o:hrstd="t" o:hr="t" fillcolor="#a0a0a0" stroked="f"/>
         </w:pict>
       </w:r>
     </w:p>
@@ -4726,7 +4703,7 @@
           <w14:ligatures w14:val="none"/>
         </w:rPr>
         <w:pict w14:anchorId="0312209D">
-          <v:rect id="_x0000_i1101" style="width:0;height:1.5pt" o:hralign="center" o:hrstd="t" o:hr="t" fillcolor="#a0a0a0" stroked="f"/>
+          <v:rect id="_x0000_i1034" style="width:0;height:1.5pt" o:hralign="center" o:hrstd="t" o:hr="t" fillcolor="#a0a0a0" stroked="f"/>
         </w:pict>
       </w:r>
     </w:p>
@@ -5299,25 +5276,66 @@
         <w:spacing w:before="100" w:beforeAutospacing="1" w:after="100" w:afterAutospacing="1" w:line="240" w:lineRule="auto"/>
         <w:rPr>
           <w:rFonts w:ascii="Tahoma" w:eastAsia="Times New Roman" w:hAnsi="Tahoma" w:cs="Tahoma"/>
-          <w:kern w:val="0"/>
-          <w:sz w:val="22"/>
-          <w:szCs w:val="22"/>
-          <w:lang w:eastAsia="en-GB"/>
-          <w14:ligatures w14:val="none"/>
-        </w:rPr>
-      </w:pPr>
-      <w:r>
-        <w:rPr>
-          <w:rFonts w:ascii="Tahoma" w:eastAsia="Times New Roman" w:hAnsi="Tahoma" w:cs="Tahoma"/>
-          <w:b/>
-          <w:bCs/>
-          <w:kern w:val="0"/>
-          <w:sz w:val="22"/>
-          <w:szCs w:val="22"/>
-          <w:lang w:eastAsia="en-GB"/>
-          <w14:ligatures w14:val="none"/>
-        </w:rPr>
-        <w:t>Mentions in Content:</w:t>
+          <w:b/>
+          <w:bCs/>
+          <w:kern w:val="0"/>
+          <w:sz w:val="22"/>
+          <w:szCs w:val="22"/>
+          <w:lang w:eastAsia="en-GB"/>
+          <w14:ligatures w14:val="none"/>
+        </w:rPr>
+      </w:pPr>
+      <w:r>
+        <w:rPr>
+          <w:rFonts w:ascii="Tahoma" w:eastAsia="Times New Roman" w:hAnsi="Tahoma" w:cs="Tahoma"/>
+          <w:b/>
+          <w:bCs/>
+          <w:kern w:val="0"/>
+          <w:sz w:val="22"/>
+          <w:szCs w:val="22"/>
+          <w:lang w:eastAsia="en-GB"/>
+          <w14:ligatures w14:val="none"/>
+        </w:rPr>
+        <w:t xml:space="preserve">Information About You </w:t>
+      </w:r>
+      <w:r>
+        <w:rPr>
+          <w:rFonts w:ascii="Tahoma" w:eastAsia="Times New Roman" w:hAnsi="Tahoma" w:cs="Tahoma"/>
+          <w:b/>
+          <w:bCs/>
+          <w:kern w:val="0"/>
+          <w:sz w:val="22"/>
+          <w:szCs w:val="22"/>
+          <w:lang w:eastAsia="en-GB"/>
+          <w14:ligatures w14:val="none"/>
+        </w:rPr>
+        <w:t>from</w:t>
+      </w:r>
+      <w:r>
+        <w:rPr>
+          <w:rFonts w:ascii="Tahoma" w:eastAsia="Times New Roman" w:hAnsi="Tahoma" w:cs="Tahoma"/>
+          <w:b/>
+          <w:bCs/>
+          <w:kern w:val="0"/>
+          <w:sz w:val="22"/>
+          <w:szCs w:val="22"/>
+          <w:lang w:eastAsia="en-GB"/>
+          <w14:ligatures w14:val="none"/>
+        </w:rPr>
+        <w:t xml:space="preserve"> Other Users</w:t>
+      </w:r>
+      <w:r>
+        <w:rPr>
+          <w:rFonts w:ascii="Tahoma" w:eastAsia="Times New Roman" w:hAnsi="Tahoma" w:cs="Tahoma"/>
+          <w:b/>
+          <w:bCs/>
+          <w:kern w:val="0"/>
+          <w:sz w:val="22"/>
+          <w:szCs w:val="22"/>
+          <w:lang w:eastAsia="en-GB"/>
+          <w14:ligatures w14:val="none"/>
+        </w:rPr>
+        <w:t>:</w:t>
       </w:r>
     </w:p>
     <w:p>
@@ -5345,18 +5363,19 @@
           <w:lang w:eastAsia="en-GB"/>
           <w14:ligatures w14:val="none"/>
         </w:rPr>
-        <w:t>Information About You in Other Users' Content or Messages</w:t>
-      </w:r>
-    </w:p>
-    <w:p>
-      <w:pPr>
-        <w:spacing w:line="240" w:lineRule="auto"/>
-        <w:rPr>
-          <w:rFonts w:ascii="Tahoma" w:hAnsi="Tahoma" w:cs="Tahoma"/>
-          <w:sz w:val="22"/>
-          <w:szCs w:val="22"/>
-        </w:rPr>
-      </w:pPr>
+        <w:t xml:space="preserve">Mentions in </w:t>
+      </w:r>
+      <w:r>
+        <w:rPr>
+          <w:rFonts w:ascii="Tahoma" w:eastAsia="Times New Roman" w:hAnsi="Tahoma" w:cs="Tahoma"/>
+          <w:kern w:val="0"/>
+          <w:sz w:val="22"/>
+          <w:szCs w:val="22"/>
+          <w:lang w:eastAsia="en-GB"/>
+          <w14:ligatures w14:val="none"/>
+        </w:rPr>
+        <w:t>Content</w:t>
+      </w:r>
     </w:p>
     <w:p>
       <w:pPr>

</xml_diff>